<commit_message>
view created for laguage and transaction
</commit_message>
<xml_diff>
--- a/nowrin_Add New.docx
+++ b/nowrin_Add New.docx
@@ -30,8 +30,8 @@
         <w:rPr>
           <w:b/>
           <w:bCs/>
-          <w:sz w:val="28"/>
-          <w:szCs w:val="28"/>
+          <w:sz w:val="32"/>
+          <w:szCs w:val="32"/>
           <w:u w:val="double"/>
         </w:rPr>
       </w:pPr>
@@ -39,8 +39,8 @@
         <w:rPr>
           <w:b/>
           <w:bCs/>
-          <w:sz w:val="28"/>
-          <w:szCs w:val="28"/>
+          <w:sz w:val="32"/>
+          <w:szCs w:val="32"/>
           <w:u w:val="double"/>
         </w:rPr>
         <w:t>Transaction Type</w:t>
@@ -320,35 +320,35 @@
           <w:numId w:val="1"/>
         </w:numPr>
         <w:rPr>
-          <w:sz w:val="28"/>
-          <w:szCs w:val="28"/>
-        </w:rPr>
-      </w:pPr>
-      <w:r>
-        <w:rPr>
-          <w:sz w:val="28"/>
-          <w:szCs w:val="28"/>
+          <w:sz w:val="32"/>
+          <w:szCs w:val="32"/>
+        </w:rPr>
+      </w:pPr>
+      <w:r>
+        <w:rPr>
+          <w:sz w:val="32"/>
+          <w:szCs w:val="32"/>
         </w:rPr>
         <w:t>Master Data</w:t>
       </w:r>
       <w:r>
         <w:rPr>
-          <w:sz w:val="28"/>
-          <w:szCs w:val="28"/>
+          <w:sz w:val="32"/>
+          <w:szCs w:val="32"/>
         </w:rPr>
         <w:t xml:space="preserve"> </w:t>
       </w:r>
       <w:r>
         <w:rPr>
-          <w:sz w:val="28"/>
-          <w:szCs w:val="28"/>
+          <w:sz w:val="32"/>
+          <w:szCs w:val="32"/>
         </w:rPr>
         <w:t>-&gt;</w:t>
       </w:r>
       <w:r>
         <w:rPr>
-          <w:sz w:val="28"/>
-          <w:szCs w:val="28"/>
+          <w:sz w:val="32"/>
+          <w:szCs w:val="32"/>
         </w:rPr>
         <w:t xml:space="preserve"> </w:t>
       </w:r>
@@ -356,8 +356,8 @@
         <w:rPr>
           <w:b/>
           <w:bCs/>
-          <w:sz w:val="28"/>
-          <w:szCs w:val="28"/>
+          <w:sz w:val="32"/>
+          <w:szCs w:val="32"/>
         </w:rPr>
         <w:t>4)  </w:t>
       </w:r>
@@ -365,8 +365,8 @@
         <w:rPr>
           <w:b/>
           <w:bCs/>
-          <w:sz w:val="28"/>
-          <w:szCs w:val="28"/>
+          <w:sz w:val="32"/>
+          <w:szCs w:val="32"/>
           <w:u w:val="double"/>
         </w:rPr>
         <w:t>  Book Language</w:t>
@@ -543,84 +543,839 @@
           <w:szCs w:val="28"/>
         </w:rPr>
         <w:t xml:space="preserve">) </w:t>
+      </w:r>
+      <w:r>
+        <w:rPr>
+          <w:sz w:val="28"/>
+          <w:szCs w:val="28"/>
+        </w:rPr>
+        <w:t>,</w:t>
+      </w:r>
+    </w:p>
+    <w:p>
+      <w:pPr>
+        <w:rPr>
+          <w:sz w:val="28"/>
+          <w:szCs w:val="28"/>
+        </w:rPr>
+      </w:pPr>
+      <w:r>
+        <w:rPr>
+          <w:sz w:val="28"/>
+          <w:szCs w:val="28"/>
+        </w:rPr>
+        <w:t>LangCode</w:t>
+      </w:r>
+      <w:proofErr w:type="gramStart"/>
+      <w:r>
+        <w:rPr>
+          <w:sz w:val="28"/>
+          <w:szCs w:val="28"/>
+        </w:rPr>
+        <w:t>,LangName,11010001</w:t>
+      </w:r>
+      <w:proofErr w:type="gramEnd"/>
+      <w:r>
+        <w:rPr>
+          <w:sz w:val="28"/>
+          <w:szCs w:val="28"/>
+        </w:rPr>
+        <w:t>,'2018-11-14',11010001,'2018-11-14',1,101,11010001,1</w:t>
+      </w:r>
+    </w:p>
+    <w:p>
+      <w:pPr>
+        <w:rPr>
+          <w:sz w:val="28"/>
+          <w:szCs w:val="28"/>
+        </w:rPr>
+      </w:pPr>
+      <w:r>
+        <w:rPr>
+          <w:sz w:val="28"/>
+          <w:szCs w:val="28"/>
+        </w:rPr>
+        <w:t xml:space="preserve"> FROM Language where ENTTIME &lt;='2021-12-31'</w:t>
+      </w:r>
+    </w:p>
+    <w:p>
+      <w:pPr>
+        <w:rPr>
+          <w:b/>
+          <w:bCs/>
+          <w:sz w:val="28"/>
+          <w:szCs w:val="28"/>
+          <w:u w:val="single"/>
+        </w:rPr>
+      </w:pPr>
+    </w:p>
+    <w:p>
+      <w:pPr>
+        <w:pStyle w:val="ListParagraph"/>
+        <w:rPr>
+          <w:sz w:val="28"/>
+          <w:szCs w:val="28"/>
+        </w:rPr>
+      </w:pPr>
+    </w:p>
+    <w:p/>
+    <w:p/>
+    <w:p/>
+    <w:p/>
+    <w:p/>
+    <w:p/>
+    <w:p/>
+    <w:p>
+      <w:pPr>
+        <w:rPr>
+          <w:b/>
+          <w:bCs/>
+          <w:sz w:val="32"/>
+          <w:szCs w:val="32"/>
+          <w:u w:val="double"/>
+        </w:rPr>
+      </w:pPr>
+      <w:r>
+        <w:rPr>
+          <w:b/>
+          <w:bCs/>
+          <w:sz w:val="32"/>
+          <w:szCs w:val="32"/>
+          <w:u w:val="double"/>
+        </w:rPr>
+        <w:lastRenderedPageBreak/>
+        <w:t>VIEW</w:t>
+      </w:r>
+    </w:p>
+    <w:p>
+      <w:pPr>
+        <w:spacing w:after="0"/>
+        <w:rPr>
+          <w:sz w:val="28"/>
+          <w:szCs w:val="28"/>
+        </w:rPr>
+      </w:pPr>
+      <w:proofErr w:type="gramStart"/>
+      <w:r>
+        <w:rPr>
+          <w:sz w:val="28"/>
+          <w:szCs w:val="28"/>
+        </w:rPr>
+        <w:t>create</w:t>
+      </w:r>
+      <w:proofErr w:type="gramEnd"/>
+      <w:r>
+        <w:rPr>
+          <w:sz w:val="28"/>
+          <w:szCs w:val="28"/>
+        </w:rPr>
+        <w:t xml:space="preserve"> View </w:t>
+      </w:r>
+      <w:proofErr w:type="spellStart"/>
+      <w:r>
+        <w:rPr>
+          <w:b/>
+          <w:color w:val="2E74B5" w:themeColor="accent1" w:themeShade="BF"/>
+          <w:sz w:val="28"/>
+          <w:szCs w:val="28"/>
+        </w:rPr>
+        <w:t>itm.VLanguage</w:t>
+      </w:r>
+      <w:proofErr w:type="spellEnd"/>
+    </w:p>
+    <w:p>
+      <w:pPr>
+        <w:spacing w:after="0"/>
+        <w:rPr>
+          <w:sz w:val="28"/>
+          <w:szCs w:val="28"/>
+        </w:rPr>
+      </w:pPr>
+      <w:proofErr w:type="gramStart"/>
+      <w:r>
+        <w:rPr>
+          <w:sz w:val="28"/>
+          <w:szCs w:val="28"/>
+        </w:rPr>
+        <w:t>as</w:t>
+      </w:r>
+      <w:proofErr w:type="gramEnd"/>
+      <w:r>
+        <w:rPr>
+          <w:sz w:val="28"/>
+          <w:szCs w:val="28"/>
+        </w:rPr>
+        <w:t xml:space="preserve"> </w:t>
+      </w:r>
+    </w:p>
+    <w:p>
+      <w:pPr>
+        <w:spacing w:after="0"/>
+        <w:rPr>
+          <w:sz w:val="28"/>
+          <w:szCs w:val="28"/>
+        </w:rPr>
+      </w:pPr>
+      <w:proofErr w:type="gramStart"/>
+      <w:r>
+        <w:rPr>
+          <w:sz w:val="28"/>
+          <w:szCs w:val="28"/>
+        </w:rPr>
+        <w:t>select</w:t>
+      </w:r>
+      <w:proofErr w:type="gramEnd"/>
+      <w:r>
+        <w:rPr>
+          <w:sz w:val="28"/>
+          <w:szCs w:val="28"/>
+        </w:rPr>
+        <w:t xml:space="preserve"> t1.Language_Id as[Language Id],t1.Lang_Code as [Language Code],t1.Lang_Name as[Language Name],Username_1.user_name as[Created By],</w:t>
+      </w:r>
+    </w:p>
+    <w:p>
+      <w:pPr>
+        <w:spacing w:after="0"/>
+        <w:rPr>
+          <w:sz w:val="28"/>
+          <w:szCs w:val="28"/>
+        </w:rPr>
+      </w:pPr>
+      <w:proofErr w:type="gramStart"/>
+      <w:r>
+        <w:rPr>
+          <w:sz w:val="28"/>
+          <w:szCs w:val="28"/>
+        </w:rPr>
+        <w:t>t1.Created_date</w:t>
+      </w:r>
+      <w:proofErr w:type="gramEnd"/>
+      <w:r>
+        <w:rPr>
+          <w:sz w:val="28"/>
+          <w:szCs w:val="28"/>
+        </w:rPr>
+        <w:t xml:space="preserve"> as [Created Date],username_2.user_name as [Last Modified By],t1.Last_modified_date as [Last Modified Date],</w:t>
+      </w:r>
+    </w:p>
+    <w:p>
+      <w:pPr>
+        <w:spacing w:after="0"/>
+        <w:rPr>
+          <w:sz w:val="28"/>
+          <w:szCs w:val="28"/>
+        </w:rPr>
+      </w:pPr>
+      <w:proofErr w:type="gramStart"/>
+      <w:r>
+        <w:rPr>
+          <w:sz w:val="28"/>
+          <w:szCs w:val="28"/>
+        </w:rPr>
+        <w:t>b1.BranchName</w:t>
+      </w:r>
+      <w:proofErr w:type="gramEnd"/>
+      <w:r>
+        <w:rPr>
+          <w:sz w:val="28"/>
+          <w:szCs w:val="28"/>
+        </w:rPr>
+        <w:t xml:space="preserve"> as [Branch Name],c1.Comp_Name as [Company Name],c2.CounterName as [Counter Name] from </w:t>
+      </w:r>
+      <w:proofErr w:type="spellStart"/>
+      <w:r>
+        <w:rPr>
+          <w:sz w:val="28"/>
+          <w:szCs w:val="28"/>
+        </w:rPr>
+        <w:t>ITM.Book_language</w:t>
+      </w:r>
+      <w:proofErr w:type="spellEnd"/>
+      <w:r>
+        <w:rPr>
+          <w:sz w:val="28"/>
+          <w:szCs w:val="28"/>
+        </w:rPr>
+        <w:t xml:space="preserve"> as t1</w:t>
+      </w:r>
+    </w:p>
+    <w:p>
+      <w:pPr>
+        <w:spacing w:after="0"/>
+        <w:rPr>
+          <w:sz w:val="28"/>
+          <w:szCs w:val="28"/>
+        </w:rPr>
+      </w:pPr>
+      <w:proofErr w:type="gramStart"/>
+      <w:r>
+        <w:rPr>
+          <w:sz w:val="28"/>
+          <w:szCs w:val="28"/>
+        </w:rPr>
+        <w:t>inner</w:t>
+      </w:r>
+      <w:proofErr w:type="gramEnd"/>
+      <w:r>
+        <w:rPr>
+          <w:sz w:val="28"/>
+          <w:szCs w:val="28"/>
+        </w:rPr>
+        <w:t xml:space="preserve"> join </w:t>
+      </w:r>
+      <w:proofErr w:type="spellStart"/>
+      <w:r>
+        <w:rPr>
+          <w:sz w:val="28"/>
+          <w:szCs w:val="28"/>
+        </w:rPr>
+        <w:t>SYST.username</w:t>
+      </w:r>
+      <w:proofErr w:type="spellEnd"/>
+      <w:r>
+        <w:rPr>
+          <w:sz w:val="28"/>
+          <w:szCs w:val="28"/>
+        </w:rPr>
+        <w:t xml:space="preserve"> as Username_1 on t1.Created_by=Username_1.user_id</w:t>
+      </w:r>
+    </w:p>
+    <w:p>
+      <w:pPr>
+        <w:spacing w:after="0"/>
+        <w:rPr>
+          <w:sz w:val="28"/>
+          <w:szCs w:val="28"/>
+        </w:rPr>
+      </w:pPr>
+      <w:proofErr w:type="gramStart"/>
+      <w:r>
+        <w:rPr>
+          <w:sz w:val="28"/>
+          <w:szCs w:val="28"/>
+        </w:rPr>
+        <w:t>inner</w:t>
+      </w:r>
+      <w:proofErr w:type="gramEnd"/>
+      <w:r>
+        <w:rPr>
+          <w:sz w:val="28"/>
+          <w:szCs w:val="28"/>
+        </w:rPr>
+        <w:t xml:space="preserve"> join </w:t>
+      </w:r>
+      <w:proofErr w:type="spellStart"/>
+      <w:r>
+        <w:rPr>
+          <w:sz w:val="28"/>
+          <w:szCs w:val="28"/>
+        </w:rPr>
+        <w:t>SYST.Username</w:t>
+      </w:r>
+      <w:proofErr w:type="spellEnd"/>
+      <w:r>
+        <w:rPr>
+          <w:sz w:val="28"/>
+          <w:szCs w:val="28"/>
+        </w:rPr>
+        <w:t xml:space="preserve"> as username_2 on t1.Last_modified_by=username_2.user_id</w:t>
+      </w:r>
+    </w:p>
+    <w:p>
+      <w:pPr>
+        <w:spacing w:after="0"/>
+        <w:rPr>
+          <w:sz w:val="28"/>
+          <w:szCs w:val="28"/>
+        </w:rPr>
+      </w:pPr>
+      <w:proofErr w:type="gramStart"/>
+      <w:r>
+        <w:rPr>
+          <w:sz w:val="28"/>
+          <w:szCs w:val="28"/>
+        </w:rPr>
+        <w:t>inner</w:t>
+      </w:r>
+      <w:proofErr w:type="gramEnd"/>
+      <w:r>
+        <w:rPr>
+          <w:sz w:val="28"/>
+          <w:szCs w:val="28"/>
+        </w:rPr>
+        <w:t xml:space="preserve"> join </w:t>
+      </w:r>
+      <w:proofErr w:type="spellStart"/>
+      <w:r>
+        <w:rPr>
+          <w:sz w:val="28"/>
+          <w:szCs w:val="28"/>
+        </w:rPr>
+        <w:t>SYST.BranchMaster</w:t>
+      </w:r>
+      <w:proofErr w:type="spellEnd"/>
+      <w:r>
+        <w:rPr>
+          <w:sz w:val="28"/>
+          <w:szCs w:val="28"/>
+        </w:rPr>
+        <w:t xml:space="preserve"> as b1 on t1.Branch_id=b1.BranchId</w:t>
+      </w:r>
+    </w:p>
+    <w:p>
+      <w:pPr>
+        <w:spacing w:after="0"/>
+        <w:rPr>
+          <w:sz w:val="28"/>
+          <w:szCs w:val="28"/>
+        </w:rPr>
+      </w:pPr>
+      <w:proofErr w:type="gramStart"/>
+      <w:r>
+        <w:rPr>
+          <w:sz w:val="28"/>
+          <w:szCs w:val="28"/>
+        </w:rPr>
+        <w:t>inner</w:t>
+      </w:r>
+      <w:proofErr w:type="gramEnd"/>
+      <w:r>
+        <w:rPr>
+          <w:sz w:val="28"/>
+          <w:szCs w:val="28"/>
+        </w:rPr>
+        <w:t xml:space="preserve"> join </w:t>
+      </w:r>
+      <w:proofErr w:type="spellStart"/>
+      <w:r>
+        <w:rPr>
+          <w:sz w:val="28"/>
+          <w:szCs w:val="28"/>
+        </w:rPr>
+        <w:t>SYST.CompanyMaster</w:t>
+      </w:r>
+      <w:proofErr w:type="spellEnd"/>
+      <w:r>
+        <w:rPr>
+          <w:sz w:val="28"/>
+          <w:szCs w:val="28"/>
+        </w:rPr>
+        <w:t xml:space="preserve"> as c1 on t1.Company_id=c1.Comp_id</w:t>
+      </w:r>
+    </w:p>
+    <w:p>
+      <w:pPr>
+        <w:spacing w:after="0"/>
+        <w:rPr>
+          <w:sz w:val="28"/>
+          <w:szCs w:val="28"/>
+        </w:rPr>
+      </w:pPr>
+      <w:proofErr w:type="gramStart"/>
+      <w:r>
+        <w:rPr>
+          <w:sz w:val="28"/>
+          <w:szCs w:val="28"/>
+        </w:rPr>
+        <w:t>inner</w:t>
+      </w:r>
+      <w:proofErr w:type="gramEnd"/>
+      <w:r>
+        <w:rPr>
+          <w:sz w:val="28"/>
+          <w:szCs w:val="28"/>
+        </w:rPr>
+        <w:t xml:space="preserve"> join </w:t>
+      </w:r>
+      <w:proofErr w:type="spellStart"/>
+      <w:r>
+        <w:rPr>
+          <w:sz w:val="28"/>
+          <w:szCs w:val="28"/>
+        </w:rPr>
+        <w:t>SYST.CounterMaster</w:t>
+      </w:r>
+      <w:proofErr w:type="spellEnd"/>
+      <w:r>
+        <w:rPr>
+          <w:sz w:val="28"/>
+          <w:szCs w:val="28"/>
+        </w:rPr>
+        <w:t xml:space="preserve"> as c2 on t1.Counter_id=c2.CounterId</w:t>
+      </w:r>
+    </w:p>
+    <w:p>
+      <w:pPr>
+        <w:rPr>
+          <w:sz w:val="28"/>
+          <w:szCs w:val="28"/>
+        </w:rPr>
+      </w:pPr>
+    </w:p>
+    <w:p>
+      <w:pPr>
+        <w:rPr>
+          <w:sz w:val="28"/>
+          <w:szCs w:val="28"/>
+        </w:rPr>
+      </w:pPr>
+    </w:p>
+    <w:p>
+      <w:pPr>
+        <w:spacing w:after="0"/>
+        <w:rPr>
+          <w:sz w:val="28"/>
+          <w:szCs w:val="28"/>
+        </w:rPr>
+      </w:pPr>
+      <w:proofErr w:type="gramStart"/>
+      <w:r>
+        <w:rPr>
+          <w:sz w:val="28"/>
+          <w:szCs w:val="28"/>
+        </w:rPr>
+        <w:t>create</w:t>
+      </w:r>
+      <w:proofErr w:type="gramEnd"/>
+      <w:r>
+        <w:rPr>
+          <w:sz w:val="28"/>
+          <w:szCs w:val="28"/>
+        </w:rPr>
+        <w:t xml:space="preserve"> View </w:t>
+      </w:r>
+      <w:proofErr w:type="spellStart"/>
+      <w:r>
+        <w:rPr>
+          <w:color w:val="2E74B5" w:themeColor="accent1" w:themeShade="BF"/>
+          <w:sz w:val="28"/>
+          <w:szCs w:val="28"/>
+        </w:rPr>
+        <w:t>itm.VTransaction</w:t>
       </w:r>
       <w:bookmarkStart w:id="0" w:name="_GoBack"/>
       <w:bookmarkEnd w:id="0"/>
-      <w:r>
-        <w:rPr>
-          <w:sz w:val="28"/>
-          <w:szCs w:val="28"/>
-        </w:rPr>
-        <w:t>,</w:t>
-      </w:r>
-    </w:p>
-    <w:p>
-      <w:pPr>
-        <w:rPr>
-          <w:sz w:val="28"/>
-          <w:szCs w:val="28"/>
-        </w:rPr>
-      </w:pPr>
-      <w:r>
-        <w:rPr>
-          <w:sz w:val="28"/>
-          <w:szCs w:val="28"/>
-        </w:rPr>
-        <w:t>LangCode</w:t>
-      </w:r>
-      <w:proofErr w:type="gramStart"/>
-      <w:r>
-        <w:rPr>
-          <w:sz w:val="28"/>
-          <w:szCs w:val="28"/>
-        </w:rPr>
-        <w:t>,LangName,11010001</w:t>
-      </w:r>
-      <w:proofErr w:type="gramEnd"/>
-      <w:r>
-        <w:rPr>
-          <w:sz w:val="28"/>
-          <w:szCs w:val="28"/>
-        </w:rPr>
-        <w:t>,'2018-11-14',11010001,'2018-11-14',1,101,11010001,1</w:t>
-      </w:r>
-    </w:p>
-    <w:p>
-      <w:pPr>
-        <w:rPr>
-          <w:sz w:val="28"/>
-          <w:szCs w:val="28"/>
-        </w:rPr>
-      </w:pPr>
-      <w:r>
-        <w:rPr>
-          <w:sz w:val="28"/>
-          <w:szCs w:val="28"/>
-        </w:rPr>
-        <w:t xml:space="preserve"> FROM Language where ENTTIME &lt;='2021-12-31'</w:t>
-      </w:r>
-    </w:p>
-    <w:p>
-      <w:pPr>
-        <w:rPr>
-          <w:b/>
-          <w:bCs/>
-          <w:sz w:val="28"/>
-          <w:szCs w:val="28"/>
-          <w:u w:val="single"/>
-        </w:rPr>
-      </w:pPr>
-    </w:p>
-    <w:p>
-      <w:pPr>
-        <w:pStyle w:val="ListParagraph"/>
-        <w:rPr>
-          <w:sz w:val="28"/>
-          <w:szCs w:val="28"/>
-        </w:rPr>
-      </w:pPr>
-    </w:p>
-    <w:p/>
+      <w:proofErr w:type="spellEnd"/>
+    </w:p>
+    <w:p>
+      <w:pPr>
+        <w:spacing w:after="0"/>
+        <w:rPr>
+          <w:sz w:val="28"/>
+          <w:szCs w:val="28"/>
+        </w:rPr>
+      </w:pPr>
+      <w:proofErr w:type="gramStart"/>
+      <w:r>
+        <w:rPr>
+          <w:sz w:val="28"/>
+          <w:szCs w:val="28"/>
+        </w:rPr>
+        <w:t>as</w:t>
+      </w:r>
+      <w:proofErr w:type="gramEnd"/>
+      <w:r>
+        <w:rPr>
+          <w:sz w:val="28"/>
+          <w:szCs w:val="28"/>
+        </w:rPr>
+        <w:t xml:space="preserve"> </w:t>
+      </w:r>
+    </w:p>
+    <w:p>
+      <w:pPr>
+        <w:spacing w:after="0"/>
+        <w:rPr>
+          <w:sz w:val="28"/>
+          <w:szCs w:val="28"/>
+        </w:rPr>
+      </w:pPr>
+      <w:proofErr w:type="gramStart"/>
+      <w:r>
+        <w:rPr>
+          <w:sz w:val="28"/>
+          <w:szCs w:val="28"/>
+        </w:rPr>
+        <w:t>select</w:t>
+      </w:r>
+      <w:proofErr w:type="gramEnd"/>
+      <w:r>
+        <w:rPr>
+          <w:sz w:val="28"/>
+          <w:szCs w:val="28"/>
+        </w:rPr>
+        <w:t xml:space="preserve"> t1.TranBookId as[Transaction Id],t1.TranBook_Code as [Transaction Code],t1.TranBook_Name as[Transaction Name],Username_1.user_name as[Created By],</w:t>
+      </w:r>
+    </w:p>
+    <w:p>
+      <w:pPr>
+        <w:spacing w:after="0"/>
+        <w:rPr>
+          <w:sz w:val="28"/>
+          <w:szCs w:val="28"/>
+        </w:rPr>
+      </w:pPr>
+      <w:proofErr w:type="gramStart"/>
+      <w:r>
+        <w:rPr>
+          <w:sz w:val="28"/>
+          <w:szCs w:val="28"/>
+        </w:rPr>
+        <w:t>t1.Created_date</w:t>
+      </w:r>
+      <w:proofErr w:type="gramEnd"/>
+      <w:r>
+        <w:rPr>
+          <w:sz w:val="28"/>
+          <w:szCs w:val="28"/>
+        </w:rPr>
+        <w:t xml:space="preserve"> as [Created Date],username_2.user_name as [Last Modified By],t1.Last_modified_date as [Last Modified Date],</w:t>
+      </w:r>
+    </w:p>
+    <w:p>
+      <w:pPr>
+        <w:spacing w:after="0"/>
+        <w:rPr>
+          <w:sz w:val="28"/>
+          <w:szCs w:val="28"/>
+        </w:rPr>
+      </w:pPr>
+      <w:proofErr w:type="gramStart"/>
+      <w:r>
+        <w:rPr>
+          <w:sz w:val="28"/>
+          <w:szCs w:val="28"/>
+        </w:rPr>
+        <w:t>b1.BranchName</w:t>
+      </w:r>
+      <w:proofErr w:type="gramEnd"/>
+      <w:r>
+        <w:rPr>
+          <w:sz w:val="28"/>
+          <w:szCs w:val="28"/>
+        </w:rPr>
+        <w:t xml:space="preserve"> as [Branch Name],c1.Comp_Name as [Company Name],c2.CounterName as [Counter Name] from </w:t>
+      </w:r>
+      <w:proofErr w:type="spellStart"/>
+      <w:r>
+        <w:rPr>
+          <w:sz w:val="28"/>
+          <w:szCs w:val="28"/>
+        </w:rPr>
+        <w:t>ITM.Transaction_Type</w:t>
+      </w:r>
+      <w:proofErr w:type="spellEnd"/>
+      <w:r>
+        <w:rPr>
+          <w:sz w:val="28"/>
+          <w:szCs w:val="28"/>
+        </w:rPr>
+        <w:t xml:space="preserve"> as t1</w:t>
+      </w:r>
+    </w:p>
+    <w:p>
+      <w:pPr>
+        <w:spacing w:after="0"/>
+        <w:rPr>
+          <w:sz w:val="28"/>
+          <w:szCs w:val="28"/>
+        </w:rPr>
+      </w:pPr>
+      <w:proofErr w:type="gramStart"/>
+      <w:r>
+        <w:rPr>
+          <w:sz w:val="28"/>
+          <w:szCs w:val="28"/>
+        </w:rPr>
+        <w:t>inner</w:t>
+      </w:r>
+      <w:proofErr w:type="gramEnd"/>
+      <w:r>
+        <w:rPr>
+          <w:sz w:val="28"/>
+          <w:szCs w:val="28"/>
+        </w:rPr>
+        <w:t xml:space="preserve"> join </w:t>
+      </w:r>
+      <w:proofErr w:type="spellStart"/>
+      <w:r>
+        <w:rPr>
+          <w:sz w:val="28"/>
+          <w:szCs w:val="28"/>
+        </w:rPr>
+        <w:t>SYST.username</w:t>
+      </w:r>
+      <w:proofErr w:type="spellEnd"/>
+      <w:r>
+        <w:rPr>
+          <w:sz w:val="28"/>
+          <w:szCs w:val="28"/>
+        </w:rPr>
+        <w:t xml:space="preserve"> as Username_1 on t1.Created_by=Username_1.user_id</w:t>
+      </w:r>
+    </w:p>
+    <w:p>
+      <w:pPr>
+        <w:spacing w:after="0"/>
+        <w:rPr>
+          <w:sz w:val="28"/>
+          <w:szCs w:val="28"/>
+        </w:rPr>
+      </w:pPr>
+      <w:proofErr w:type="gramStart"/>
+      <w:r>
+        <w:rPr>
+          <w:sz w:val="28"/>
+          <w:szCs w:val="28"/>
+        </w:rPr>
+        <w:t>inner</w:t>
+      </w:r>
+      <w:proofErr w:type="gramEnd"/>
+      <w:r>
+        <w:rPr>
+          <w:sz w:val="28"/>
+          <w:szCs w:val="28"/>
+        </w:rPr>
+        <w:t xml:space="preserve"> join </w:t>
+      </w:r>
+      <w:proofErr w:type="spellStart"/>
+      <w:r>
+        <w:rPr>
+          <w:sz w:val="28"/>
+          <w:szCs w:val="28"/>
+        </w:rPr>
+        <w:t>SYST.Username</w:t>
+      </w:r>
+      <w:proofErr w:type="spellEnd"/>
+      <w:r>
+        <w:rPr>
+          <w:sz w:val="28"/>
+          <w:szCs w:val="28"/>
+        </w:rPr>
+        <w:t xml:space="preserve"> as username_2 on t1.Last_modified_by=username_2.user_id</w:t>
+      </w:r>
+    </w:p>
+    <w:p>
+      <w:pPr>
+        <w:spacing w:after="0"/>
+        <w:rPr>
+          <w:sz w:val="28"/>
+          <w:szCs w:val="28"/>
+        </w:rPr>
+      </w:pPr>
+      <w:proofErr w:type="gramStart"/>
+      <w:r>
+        <w:rPr>
+          <w:sz w:val="28"/>
+          <w:szCs w:val="28"/>
+        </w:rPr>
+        <w:t>inner</w:t>
+      </w:r>
+      <w:proofErr w:type="gramEnd"/>
+      <w:r>
+        <w:rPr>
+          <w:sz w:val="28"/>
+          <w:szCs w:val="28"/>
+        </w:rPr>
+        <w:t xml:space="preserve"> join </w:t>
+      </w:r>
+      <w:proofErr w:type="spellStart"/>
+      <w:r>
+        <w:rPr>
+          <w:sz w:val="28"/>
+          <w:szCs w:val="28"/>
+        </w:rPr>
+        <w:t>SYST.BranchMaster</w:t>
+      </w:r>
+      <w:proofErr w:type="spellEnd"/>
+      <w:r>
+        <w:rPr>
+          <w:sz w:val="28"/>
+          <w:szCs w:val="28"/>
+        </w:rPr>
+        <w:t xml:space="preserve"> as b1 on t1.Branch_id=b1.BranchId</w:t>
+      </w:r>
+    </w:p>
+    <w:p>
+      <w:pPr>
+        <w:rPr>
+          <w:sz w:val="28"/>
+          <w:szCs w:val="28"/>
+        </w:rPr>
+      </w:pPr>
+      <w:proofErr w:type="gramStart"/>
+      <w:r>
+        <w:rPr>
+          <w:sz w:val="28"/>
+          <w:szCs w:val="28"/>
+        </w:rPr>
+        <w:t>inner</w:t>
+      </w:r>
+      <w:proofErr w:type="gramEnd"/>
+      <w:r>
+        <w:rPr>
+          <w:sz w:val="28"/>
+          <w:szCs w:val="28"/>
+        </w:rPr>
+        <w:t xml:space="preserve"> join </w:t>
+      </w:r>
+      <w:proofErr w:type="spellStart"/>
+      <w:r>
+        <w:rPr>
+          <w:sz w:val="28"/>
+          <w:szCs w:val="28"/>
+        </w:rPr>
+        <w:t>SYST.CompanyMaster</w:t>
+      </w:r>
+      <w:proofErr w:type="spellEnd"/>
+      <w:r>
+        <w:rPr>
+          <w:sz w:val="28"/>
+          <w:szCs w:val="28"/>
+        </w:rPr>
+        <w:t xml:space="preserve"> as c1 on t1.Company_id=c1.Comp_id</w:t>
+      </w:r>
+    </w:p>
+    <w:p>
+      <w:pPr>
+        <w:rPr>
+          <w:sz w:val="28"/>
+          <w:szCs w:val="28"/>
+        </w:rPr>
+      </w:pPr>
+      <w:proofErr w:type="gramStart"/>
+      <w:r>
+        <w:rPr>
+          <w:sz w:val="28"/>
+          <w:szCs w:val="28"/>
+        </w:rPr>
+        <w:t>inner</w:t>
+      </w:r>
+      <w:proofErr w:type="gramEnd"/>
+      <w:r>
+        <w:rPr>
+          <w:sz w:val="28"/>
+          <w:szCs w:val="28"/>
+        </w:rPr>
+        <w:t xml:space="preserve"> join </w:t>
+      </w:r>
+      <w:proofErr w:type="spellStart"/>
+      <w:r>
+        <w:rPr>
+          <w:sz w:val="28"/>
+          <w:szCs w:val="28"/>
+        </w:rPr>
+        <w:t>SYST.CounterMaster</w:t>
+      </w:r>
+      <w:proofErr w:type="spellEnd"/>
+      <w:r>
+        <w:rPr>
+          <w:sz w:val="28"/>
+          <w:szCs w:val="28"/>
+        </w:rPr>
+        <w:t xml:space="preserve"> as c2 on t1.Counter_id=c2.CounterId</w:t>
+      </w:r>
+    </w:p>
     <w:sectPr>
       <w:pgSz w:w="11906" w:h="16838"/>
       <w:pgMar w:top="1440" w:right="1440" w:bottom="1440" w:left="1440" w:header="708" w:footer="708" w:gutter="0"/>

</xml_diff>